<commit_message>
Template changes - generic now
</commit_message>
<xml_diff>
--- a/report_gen/templates/KEV-template.docx
+++ b/report_gen/templates/KEV-template.docx
@@ -1,6 +1,6 @@
 
 <file path=word/document.xml><?xml version="1.0" encoding="utf-8"?>
-<w:document xmlns:wpc="http://schemas.microsoft.com/office/word/2010/wordprocessingCanvas" xmlns:cx="http://schemas.microsoft.com/office/drawing/2014/chartex" xmlns:cx1="http://schemas.microsoft.com/office/drawing/2015/9/8/chartex" xmlns:cx2="http://schemas.microsoft.com/office/drawing/2015/10/21/chartex" xmlns:cx3="http://schemas.microsoft.com/office/drawing/2016/5/9/chartex" xmlns:cx4="http://schemas.microsoft.com/office/drawing/2016/5/10/chartex" xmlns:cx5="http://schemas.microsoft.com/office/drawing/2016/5/11/chartex" xmlns:cx6="http://schemas.microsoft.com/office/drawing/2016/5/12/chartex" xmlns:cx7="http://schemas.microsoft.com/office/drawing/2016/5/13/chartex" xmlns:cx8="http://schemas.microsoft.com/office/drawing/2016/5/14/chartex" xmlns:mc="http://schemas.openxmlformats.org/markup-compatibility/2006" xmlns:aink="http://schemas.microsoft.com/office/drawing/2016/ink" xmlns:am3d="http://schemas.microsoft.com/office/drawing/2017/model3d" xmlns:o="urn:schemas-microsoft-com:office:office" xmlns:oel="http://schemas.microsoft.com/office/2019/extlst" xmlns:r="http://schemas.openxmlformats.org/officeDocument/2006/relationships" xmlns:m="http://schemas.openxmlformats.org/officeDocument/2006/math" xmlns:v="urn:schemas-microsoft-com:vml" xmlns:wp14="http://schemas.microsoft.com/office/word/2010/wordprocessingDrawing" xmlns:wp="http://schemas.openxmlformats.org/drawingml/2006/wordprocessingDrawing" xmlns:w10="urn:schemas-microsoft-com:office:word" xmlns:w="http://schemas.openxmlformats.org/wordprocessingml/2006/main" xmlns:w14="http://schemas.microsoft.com/office/word/2010/wordml" xmlns:w15="http://schemas.microsoft.com/office/word/2012/wordml" xmlns:w16cex="http://schemas.microsoft.com/office/word/2018/wordml/cex" xmlns:w16cid="http://schemas.microsoft.com/office/word/2016/wordml/cid" xmlns:w16="http://schemas.microsoft.com/office/word/2018/wordml" xmlns:w16du="http://schemas.microsoft.com/office/word/2023/wordml/word16du" xmlns:w16sdtdh="http://schemas.microsoft.com/office/word/2020/wordml/sdtdatahash" xmlns:w16se="http://schemas.microsoft.com/office/word/2015/wordml/symex" xmlns:wpg="http://schemas.microsoft.com/office/word/2010/wordprocessingGroup" xmlns:wpi="http://schemas.microsoft.com/office/word/2010/wordprocessingInk" xmlns:wne="http://schemas.microsoft.com/office/word/2006/wordml" xmlns:wps="http://schemas.microsoft.com/office/word/2010/wordprocessingShape" mc:Ignorable="w14 w15 w16se w16cid w16 w16cex w16sdtdh wp14">
+<w:document xmlns:wpc="http://schemas.microsoft.com/office/word/2010/wordprocessingCanvas" xmlns:cx="http://schemas.microsoft.com/office/drawing/2014/chartex" xmlns:cx1="http://schemas.microsoft.com/office/drawing/2015/9/8/chartex" xmlns:cx2="http://schemas.microsoft.com/office/drawing/2015/10/21/chartex" xmlns:cx3="http://schemas.microsoft.com/office/drawing/2016/5/9/chartex" xmlns:cx4="http://schemas.microsoft.com/office/drawing/2016/5/10/chartex" xmlns:cx5="http://schemas.microsoft.com/office/drawing/2016/5/11/chartex" xmlns:cx6="http://schemas.microsoft.com/office/drawing/2016/5/12/chartex" xmlns:cx7="http://schemas.microsoft.com/office/drawing/2016/5/13/chartex" xmlns:cx8="http://schemas.microsoft.com/office/drawing/2016/5/14/chartex" xmlns:mc="http://schemas.openxmlformats.org/markup-compatibility/2006" xmlns:aink="http://schemas.microsoft.com/office/drawing/2016/ink" xmlns:am3d="http://schemas.microsoft.com/office/drawing/2017/model3d" xmlns:o="urn:schemas-microsoft-com:office:office" xmlns:oel="http://schemas.microsoft.com/office/2019/extlst" xmlns:r="http://schemas.openxmlformats.org/officeDocument/2006/relationships" xmlns:m="http://schemas.openxmlformats.org/officeDocument/2006/math" xmlns:v="urn:schemas-microsoft-com:vml" xmlns:wp14="http://schemas.microsoft.com/office/word/2010/wordprocessingDrawing" xmlns:wp="http://schemas.openxmlformats.org/drawingml/2006/wordprocessingDrawing" xmlns:w10="urn:schemas-microsoft-com:office:word" xmlns:w="http://schemas.openxmlformats.org/wordprocessingml/2006/main" xmlns:w14="http://schemas.microsoft.com/office/word/2010/wordml" xmlns:w15="http://schemas.microsoft.com/office/word/2012/wordml" xmlns:w16cex="http://schemas.microsoft.com/office/word/2018/wordml/cex" xmlns:w16cid="http://schemas.microsoft.com/office/word/2016/wordml/cid" xmlns:w16="http://schemas.microsoft.com/office/word/2018/wordml" xmlns:w16sdtdh="http://schemas.microsoft.com/office/word/2020/wordml/sdtdatahash" xmlns:w16se="http://schemas.microsoft.com/office/word/2015/wordml/symex" xmlns:wpg="http://schemas.microsoft.com/office/word/2010/wordprocessingGroup" xmlns:wpi="http://schemas.microsoft.com/office/word/2010/wordprocessingInk" xmlns:wne="http://schemas.microsoft.com/office/word/2006/wordml" xmlns:wps="http://schemas.microsoft.com/office/word/2010/wordprocessingShape" mc:Ignorable="w14 w15 w16se w16cid w16 w16cex w16sdtdh wp14">
   <w:body>
     <w:p>
       <w:pPr>
@@ -36,7 +36,31 @@
         <w:rPr>
           <w:color w:val="5A5B5D"/>
         </w:rPr>
-        <w:t xml:space="preserve"> maintained by CISA provides a means to track vulnerabilities that are actively being exploited in the wild. Since KEVs have a high likelihood of being exploited based on the threat landscape, there is significant risk to environments containing these vulnerabilities. The list below provides a mapping of findings to KEVs. In some cases, a KEV may have been detected through vulnerability scanning, but does not necessarily have a corresponding finding if the CISA team was unable to validate it. </w:t>
+        <w:t xml:space="preserve"> maintained by CISA provides a means to track vulnerabilities that are actively being exploited in the wild. Since KEVs have a high likelihood of being exploited based on the threat landscape, there is </w:t>
+      </w:r>
+      <w:r>
+        <w:rPr>
+          <w:color w:val="5A5B5D"/>
+        </w:rPr>
+        <w:t xml:space="preserve">a </w:t>
+      </w:r>
+      <w:r>
+        <w:rPr>
+          <w:color w:val="5A5B5D"/>
+        </w:rPr>
+        <w:t xml:space="preserve">significant risk to environments containing these vulnerabilities. The list below provides a mapping of findings to KEVs. In some cases, a KEV may have been detected through vulnerability scanning but does not necessarily have a corresponding finding if the </w:t>
+      </w:r>
+      <w:r>
+        <w:rPr>
+          <w:color w:val="5A5B5D"/>
+        </w:rPr>
+        <w:t>security</w:t>
+      </w:r>
+      <w:r>
+        <w:rPr>
+          <w:color w:val="5A5B5D"/>
+        </w:rPr>
+        <w:t xml:space="preserve"> team was unable to validate it. </w:t>
       </w:r>
     </w:p>
     <w:p>
@@ -50,7 +74,19 @@
         <w:rPr>
           <w:color w:val="5A5B5D"/>
         </w:rPr>
-        <w:t>In addition to the CVE links provided below, the Nessus reports that were provided by the CISA team should be referenced for details regarding the vulnerability, affected systems, and recommendations. The vulnerable assets should be investigated further to determine if mitigation is necessary.</w:t>
+        <w:t xml:space="preserve">In addition to the CVE links provided below, the Nessus reports that were provided by the </w:t>
+      </w:r>
+      <w:r>
+        <w:rPr>
+          <w:color w:val="5A5B5D"/>
+        </w:rPr>
+        <w:t>security</w:t>
+      </w:r>
+      <w:r>
+        <w:rPr>
+          <w:color w:val="5A5B5D"/>
+        </w:rPr>
+        <w:t xml:space="preserve"> team should be referenced for details regarding the vulnerability, affected systems, and recommendations. The vulnerable assets should be investigated further to determine if mitigation is necessary.</w:t>
       </w:r>
     </w:p>
     <w:p>
@@ -106,7 +142,7 @@
 </file>
 
 <file path=word/numbering.xml><?xml version="1.0" encoding="utf-8"?>
-<w:numbering xmlns:wpc="http://schemas.microsoft.com/office/word/2010/wordprocessingCanvas" xmlns:cx="http://schemas.microsoft.com/office/drawing/2014/chartex" xmlns:cx1="http://schemas.microsoft.com/office/drawing/2015/9/8/chartex" xmlns:cx2="http://schemas.microsoft.com/office/drawing/2015/10/21/chartex" xmlns:cx3="http://schemas.microsoft.com/office/drawing/2016/5/9/chartex" xmlns:cx4="http://schemas.microsoft.com/office/drawing/2016/5/10/chartex" xmlns:cx5="http://schemas.microsoft.com/office/drawing/2016/5/11/chartex" xmlns:cx6="http://schemas.microsoft.com/office/drawing/2016/5/12/chartex" xmlns:cx7="http://schemas.microsoft.com/office/drawing/2016/5/13/chartex" xmlns:cx8="http://schemas.microsoft.com/office/drawing/2016/5/14/chartex" xmlns:mc="http://schemas.openxmlformats.org/markup-compatibility/2006" xmlns:aink="http://schemas.microsoft.com/office/drawing/2016/ink" xmlns:am3d="http://schemas.microsoft.com/office/drawing/2017/model3d" xmlns:o="urn:schemas-microsoft-com:office:office" xmlns:oel="http://schemas.microsoft.com/office/2019/extlst" xmlns:r="http://schemas.openxmlformats.org/officeDocument/2006/relationships" xmlns:m="http://schemas.openxmlformats.org/officeDocument/2006/math" xmlns:v="urn:schemas-microsoft-com:vml" xmlns:wp14="http://schemas.microsoft.com/office/word/2010/wordprocessingDrawing" xmlns:wp="http://schemas.openxmlformats.org/drawingml/2006/wordprocessingDrawing" xmlns:w10="urn:schemas-microsoft-com:office:word" xmlns:w="http://schemas.openxmlformats.org/wordprocessingml/2006/main" xmlns:w14="http://schemas.microsoft.com/office/word/2010/wordml" xmlns:w15="http://schemas.microsoft.com/office/word/2012/wordml" xmlns:w16cex="http://schemas.microsoft.com/office/word/2018/wordml/cex" xmlns:w16cid="http://schemas.microsoft.com/office/word/2016/wordml/cid" xmlns:w16="http://schemas.microsoft.com/office/word/2018/wordml" xmlns:w16du="http://schemas.microsoft.com/office/word/2023/wordml/word16du" xmlns:w16sdtdh="http://schemas.microsoft.com/office/word/2020/wordml/sdtdatahash" xmlns:w16se="http://schemas.microsoft.com/office/word/2015/wordml/symex" xmlns:wpg="http://schemas.microsoft.com/office/word/2010/wordprocessingGroup" xmlns:wpi="http://schemas.microsoft.com/office/word/2010/wordprocessingInk" xmlns:wne="http://schemas.microsoft.com/office/word/2006/wordml" xmlns:wps="http://schemas.microsoft.com/office/word/2010/wordprocessingShape" mc:Ignorable="w14 w15 w16se w16cid w16 w16cex w16sdtdh wp14">
+<w:numbering xmlns:wpc="http://schemas.microsoft.com/office/word/2010/wordprocessingCanvas" xmlns:cx="http://schemas.microsoft.com/office/drawing/2014/chartex" xmlns:cx1="http://schemas.microsoft.com/office/drawing/2015/9/8/chartex" xmlns:cx2="http://schemas.microsoft.com/office/drawing/2015/10/21/chartex" xmlns:cx3="http://schemas.microsoft.com/office/drawing/2016/5/9/chartex" xmlns:cx4="http://schemas.microsoft.com/office/drawing/2016/5/10/chartex" xmlns:cx5="http://schemas.microsoft.com/office/drawing/2016/5/11/chartex" xmlns:cx6="http://schemas.microsoft.com/office/drawing/2016/5/12/chartex" xmlns:cx7="http://schemas.microsoft.com/office/drawing/2016/5/13/chartex" xmlns:cx8="http://schemas.microsoft.com/office/drawing/2016/5/14/chartex" xmlns:mc="http://schemas.openxmlformats.org/markup-compatibility/2006" xmlns:aink="http://schemas.microsoft.com/office/drawing/2016/ink" xmlns:am3d="http://schemas.microsoft.com/office/drawing/2017/model3d" xmlns:o="urn:schemas-microsoft-com:office:office" xmlns:oel="http://schemas.microsoft.com/office/2019/extlst" xmlns:r="http://schemas.openxmlformats.org/officeDocument/2006/relationships" xmlns:m="http://schemas.openxmlformats.org/officeDocument/2006/math" xmlns:v="urn:schemas-microsoft-com:vml" xmlns:wp14="http://schemas.microsoft.com/office/word/2010/wordprocessingDrawing" xmlns:wp="http://schemas.openxmlformats.org/drawingml/2006/wordprocessingDrawing" xmlns:w10="urn:schemas-microsoft-com:office:word" xmlns:w="http://schemas.openxmlformats.org/wordprocessingml/2006/main" xmlns:w14="http://schemas.microsoft.com/office/word/2010/wordml" xmlns:w15="http://schemas.microsoft.com/office/word/2012/wordml" xmlns:w16cex="http://schemas.microsoft.com/office/word/2018/wordml/cex" xmlns:w16cid="http://schemas.microsoft.com/office/word/2016/wordml/cid" xmlns:w16="http://schemas.microsoft.com/office/word/2018/wordml" xmlns:w16sdtdh="http://schemas.microsoft.com/office/word/2020/wordml/sdtdatahash" xmlns:w16se="http://schemas.microsoft.com/office/word/2015/wordml/symex" xmlns:wpg="http://schemas.microsoft.com/office/word/2010/wordprocessingGroup" xmlns:wpi="http://schemas.microsoft.com/office/word/2010/wordprocessingInk" xmlns:wne="http://schemas.microsoft.com/office/word/2006/wordml" xmlns:wps="http://schemas.microsoft.com/office/word/2010/wordprocessingShape" mc:Ignorable="w14 w15 w16se w16cid w16 w16cex w16sdtdh wp14">
   <w:abstractNum w:abstractNumId="0" w15:restartNumberingAfterBreak="0">
     <w:nsid w:val="FFFFFF83"/>
     <w:multiLevelType w:val="singleLevel"/>

</xml_diff>